<commit_message>
última alteração na receita
</commit_message>
<xml_diff>
--- a/bolo_cenoura.docx
+++ b/bolo_cenoura.docx
@@ -117,6 +117,16 @@
       </w:r>
       <w:r>
         <w:t xml:space="preserve"> Adicionar uma cobertura simples de chocolate após o bolo esfriar</w:t>
+      </w:r>
+    </w:p>
+    <w:p>
+      <w:r>
+        <w:t xml:space="preserve">DICAS DE PREPARO: - Para um bolo mais fofo, peneire a farinha de trigo. </w:t>
+      </w:r>
+    </w:p>
+    <w:p>
+      <w:r>
+        <w:t xml:space="preserve">- Você pode adicionar nozes picadas à massa para um toque especial. </w:t>
       </w:r>
     </w:p>
     <w:p/>

</xml_diff>